<commit_message>
added playwright doc and updated Gitdoc
</commit_message>
<xml_diff>
--- a/GitHelpDoc.docx
+++ b/GitHelpDoc.docx
@@ -3411,7 +3411,523 @@
       </w:r>
     </w:p>
     <w:p/>
+    <w:p>
+      <w:pPr>
+        <w:pStyle w:val="Heading2"/>
+      </w:pPr>
+      <w:r>
+        <w:t>Updating Personal Access Token</w:t>
+      </w:r>
+    </w:p>
     <w:p/>
+    <w:p>
+      <w:r>
+        <w:t xml:space="preserve">   In case when some the </w:t>
+      </w:r>
+      <w:proofErr w:type="spellStart"/>
+      <w:r>
+        <w:t>checkin’s</w:t>
+      </w:r>
+      <w:proofErr w:type="spellEnd"/>
+      <w:r>
+        <w:t xml:space="preserve"> fail due to permission issues, you can regenerate the token in git</w:t>
+      </w:r>
+    </w:p>
+    <w:p>
+      <w:pPr>
+        <w:rPr>
+          <w:rFonts w:cstheme="minorHAnsi"/>
+          <w:color w:val="000000" w:themeColor="text1"/>
+          <w:lang w:val="en-GB"/>
+        </w:rPr>
+      </w:pPr>
+      <w:r>
+        <w:rPr>
+          <w:rFonts w:cstheme="minorHAnsi"/>
+          <w:color w:val="000000" w:themeColor="text1"/>
+          <w:lang w:val="en-GB"/>
+        </w:rPr>
+        <w:t>In the upper-right corner of any page on GitHub, click your profile photo, then click Settings. In the left sidebar, click Developer settings. In the left sidebar, under Personal access tokens, click Tokens (classic).</w:t>
+      </w:r>
+    </w:p>
+    <w:p>
+      <w:pPr>
+        <w:rPr>
+          <w:rFonts w:cstheme="minorHAnsi"/>
+          <w:color w:val="000000" w:themeColor="text1"/>
+          <w:lang w:val="en-GB"/>
+        </w:rPr>
+      </w:pPr>
+      <w:r>
+        <w:rPr>
+          <w:rFonts w:cstheme="minorHAnsi"/>
+          <w:color w:val="000000" w:themeColor="text1"/>
+          <w:sz w:val="28"/>
+          <w:szCs w:val="28"/>
+          <w:lang w:val="en-GB"/>
+        </w:rPr>
+        <w:t xml:space="preserve"> </w:t>
+      </w:r>
+      <w:r>
+        <w:rPr>
+          <w:rFonts w:cstheme="minorHAnsi"/>
+          <w:color w:val="000000" w:themeColor="text1"/>
+          <w:lang w:val="en-GB"/>
+        </w:rPr>
+        <w:t xml:space="preserve">After this </w:t>
+      </w:r>
+      <w:r>
+        <w:rPr>
+          <w:rFonts w:cstheme="minorHAnsi"/>
+          <w:color w:val="000000" w:themeColor="text1"/>
+          <w:lang w:val="en-GB"/>
+        </w:rPr>
+        <w:t>go to the terminal and give the command</w:t>
+      </w:r>
+    </w:p>
+    <w:p>
+      <w:pPr>
+        <w:autoSpaceDE w:val="0"/>
+        <w:autoSpaceDN w:val="0"/>
+        <w:adjustRightInd w:val="0"/>
+        <w:spacing w:after="0" w:line="240" w:lineRule="auto"/>
+        <w:rPr>
+          <w:rFonts w:ascii="Times-Roman" w:hAnsi="Times-Roman" w:cs="Times-Roman"/>
+          <w:color w:val="0B0C0C"/>
+          <w:sz w:val="24"/>
+          <w:szCs w:val="24"/>
+          <w:lang w:val="en-GB"/>
+        </w:rPr>
+      </w:pPr>
+      <w:r>
+        <w:rPr>
+          <w:rFonts w:ascii="Times-Roman" w:hAnsi="Times-Roman" w:cs="Times-Roman"/>
+          <w:color w:val="0B0C0C"/>
+          <w:sz w:val="24"/>
+          <w:szCs w:val="24"/>
+          <w:lang w:val="en-GB"/>
+        </w:rPr>
+        <w:t>git remote remove origin</w:t>
+      </w:r>
+    </w:p>
+    <w:p>
+      <w:pPr>
+        <w:autoSpaceDE w:val="0"/>
+        <w:autoSpaceDN w:val="0"/>
+        <w:adjustRightInd w:val="0"/>
+        <w:spacing w:after="0" w:line="240" w:lineRule="auto"/>
+        <w:rPr>
+          <w:rFonts w:ascii="Times-Roman" w:hAnsi="Times-Roman" w:cs="Times-Roman"/>
+          <w:color w:val="0B0C0C"/>
+          <w:sz w:val="24"/>
+          <w:szCs w:val="24"/>
+          <w:lang w:val="en-GB"/>
+        </w:rPr>
+      </w:pPr>
+      <w:r>
+        <w:rPr>
+          <w:rFonts w:ascii="Times-Roman" w:hAnsi="Times-Roman" w:cs="Times-Roman"/>
+          <w:color w:val="0B0C0C"/>
+          <w:sz w:val="24"/>
+          <w:szCs w:val="24"/>
+          <w:lang w:val="en-GB"/>
+        </w:rPr>
+        <w:t>git remote add origin https://[</w:t>
+      </w:r>
+      <w:r>
+        <w:rPr>
+          <w:rFonts w:ascii="Times-Roman" w:hAnsi="Times-Roman" w:cs="Times-Roman"/>
+          <w:color w:val="0B0C0C"/>
+          <w:sz w:val="24"/>
+          <w:szCs w:val="24"/>
+          <w:lang w:val="en-GB"/>
+        </w:rPr>
+        <w:t>NEW</w:t>
+      </w:r>
+      <w:r>
+        <w:rPr>
+          <w:rFonts w:ascii="Times-Roman" w:hAnsi="Times-Roman" w:cs="Times-Roman"/>
+          <w:color w:val="0B0C0C"/>
+          <w:sz w:val="24"/>
+          <w:szCs w:val="24"/>
+          <w:lang w:val="en-GB"/>
+        </w:rPr>
+        <w:t>TOKEN]@github.com/[USER]/[REPOSITORY]</w:t>
+      </w:r>
+    </w:p>
+    <w:p>
+      <w:pPr>
+        <w:rPr>
+          <w:rFonts w:ascii="Times-Roman" w:hAnsi="Times-Roman" w:cs="Times-Roman"/>
+          <w:color w:val="0B0C0C"/>
+          <w:sz w:val="24"/>
+          <w:szCs w:val="24"/>
+          <w:lang w:val="en-GB"/>
+        </w:rPr>
+      </w:pPr>
+      <w:r>
+        <w:rPr>
+          <w:rFonts w:ascii="Times-Roman" w:hAnsi="Times-Roman" w:cs="Times-Roman"/>
+          <w:color w:val="0B0C0C"/>
+          <w:sz w:val="24"/>
+          <w:szCs w:val="24"/>
+          <w:lang w:val="en-GB"/>
+        </w:rPr>
+        <w:t>git push</w:t>
+      </w:r>
+    </w:p>
+    <w:p>
+      <w:pPr>
+        <w:rPr>
+          <w:rFonts w:ascii="Times-Roman" w:hAnsi="Times-Roman" w:cs="Times-Roman"/>
+          <w:color w:val="0B0C0C"/>
+          <w:sz w:val="24"/>
+          <w:szCs w:val="24"/>
+          <w:lang w:val="en-GB"/>
+        </w:rPr>
+      </w:pPr>
+      <w:r>
+        <w:rPr>
+          <w:rFonts w:ascii="Times-Roman" w:hAnsi="Times-Roman" w:cs="Times-Roman"/>
+          <w:color w:val="0B0C0C"/>
+          <w:sz w:val="24"/>
+          <w:szCs w:val="24"/>
+          <w:lang w:val="en-GB"/>
+        </w:rPr>
+        <w:lastRenderedPageBreak/>
+        <w:t>then it will get reauthenticated with new token</w:t>
+      </w:r>
+    </w:p>
+    <w:p>
+      <w:pPr>
+        <w:rPr>
+          <w:rFonts w:ascii="Times-Roman" w:hAnsi="Times-Roman" w:cs="Times-Roman"/>
+          <w:color w:val="0B0C0C"/>
+          <w:sz w:val="24"/>
+          <w:szCs w:val="24"/>
+          <w:lang w:val="en-GB"/>
+        </w:rPr>
+      </w:pPr>
+    </w:p>
+    <w:p>
+      <w:pPr>
+        <w:pStyle w:val="Heading2"/>
+        <w:rPr>
+          <w:lang w:val="en-GB"/>
+        </w:rPr>
+      </w:pPr>
+      <w:r>
+        <w:rPr>
+          <w:lang w:val="en-GB"/>
+        </w:rPr>
+        <w:t>For Cloning existing project</w:t>
+      </w:r>
+    </w:p>
+    <w:p>
+      <w:pPr>
+        <w:rPr>
+          <w:lang w:val="en-GB"/>
+        </w:rPr>
+      </w:pPr>
+    </w:p>
+    <w:p>
+      <w:pPr>
+        <w:autoSpaceDE w:val="0"/>
+        <w:autoSpaceDN w:val="0"/>
+        <w:adjustRightInd w:val="0"/>
+        <w:spacing w:after="0" w:line="240" w:lineRule="auto"/>
+        <w:rPr>
+          <w:rFonts w:ascii="System Font" w:hAnsi="System Font" w:cs="System Font"/>
+          <w:color w:val="000000" w:themeColor="text1"/>
+          <w:sz w:val="28"/>
+          <w:szCs w:val="28"/>
+          <w:lang w:val="en-GB"/>
+        </w:rPr>
+      </w:pPr>
+      <w:r>
+        <w:rPr>
+          <w:rFonts w:ascii="System Font" w:hAnsi="System Font" w:cs="System Font"/>
+          <w:color w:val="000000" w:themeColor="text1"/>
+          <w:sz w:val="28"/>
+          <w:szCs w:val="28"/>
+          <w:lang w:val="en-GB"/>
+        </w:rPr>
+        <w:t xml:space="preserve">echo "# </w:t>
+      </w:r>
+      <w:proofErr w:type="spellStart"/>
+      <w:r>
+        <w:rPr>
+          <w:rFonts w:ascii="System Font" w:hAnsi="System Font" w:cs="System Font"/>
+          <w:color w:val="000000" w:themeColor="text1"/>
+          <w:sz w:val="28"/>
+          <w:szCs w:val="28"/>
+          <w:lang w:val="en-GB"/>
+        </w:rPr>
+        <w:t>Playwrightproject</w:t>
+      </w:r>
+      <w:proofErr w:type="spellEnd"/>
+      <w:r>
+        <w:rPr>
+          <w:rFonts w:ascii="System Font" w:hAnsi="System Font" w:cs="System Font"/>
+          <w:color w:val="000000" w:themeColor="text1"/>
+          <w:sz w:val="28"/>
+          <w:szCs w:val="28"/>
+          <w:lang w:val="en-GB"/>
+        </w:rPr>
+        <w:t>" &gt;&gt; README.md</w:t>
+      </w:r>
+    </w:p>
+    <w:p>
+      <w:pPr>
+        <w:autoSpaceDE w:val="0"/>
+        <w:autoSpaceDN w:val="0"/>
+        <w:adjustRightInd w:val="0"/>
+        <w:spacing w:after="0" w:line="240" w:lineRule="auto"/>
+        <w:rPr>
+          <w:rFonts w:ascii="System Font" w:hAnsi="System Font" w:cs="System Font"/>
+          <w:color w:val="000000" w:themeColor="text1"/>
+          <w:sz w:val="28"/>
+          <w:szCs w:val="28"/>
+          <w:lang w:val="en-GB"/>
+        </w:rPr>
+      </w:pPr>
+      <w:r>
+        <w:rPr>
+          <w:rFonts w:ascii="System Font" w:hAnsi="System Font" w:cs="System Font"/>
+          <w:color w:val="000000" w:themeColor="text1"/>
+          <w:sz w:val="28"/>
+          <w:szCs w:val="28"/>
+          <w:lang w:val="en-GB"/>
+        </w:rPr>
+        <w:t xml:space="preserve">git </w:t>
+      </w:r>
+      <w:proofErr w:type="spellStart"/>
+      <w:r>
+        <w:rPr>
+          <w:rFonts w:ascii="System Font" w:hAnsi="System Font" w:cs="System Font"/>
+          <w:color w:val="000000" w:themeColor="text1"/>
+          <w:sz w:val="28"/>
+          <w:szCs w:val="28"/>
+          <w:lang w:val="en-GB"/>
+        </w:rPr>
+        <w:t>init</w:t>
+      </w:r>
+      <w:proofErr w:type="spellEnd"/>
+    </w:p>
+    <w:p>
+      <w:pPr>
+        <w:autoSpaceDE w:val="0"/>
+        <w:autoSpaceDN w:val="0"/>
+        <w:adjustRightInd w:val="0"/>
+        <w:spacing w:after="0" w:line="240" w:lineRule="auto"/>
+        <w:rPr>
+          <w:rFonts w:ascii="System Font" w:hAnsi="System Font" w:cs="System Font"/>
+          <w:color w:val="000000" w:themeColor="text1"/>
+          <w:sz w:val="28"/>
+          <w:szCs w:val="28"/>
+          <w:lang w:val="en-GB"/>
+        </w:rPr>
+      </w:pPr>
+      <w:r>
+        <w:rPr>
+          <w:rFonts w:ascii="System Font" w:hAnsi="System Font" w:cs="System Font"/>
+          <w:color w:val="000000" w:themeColor="text1"/>
+          <w:sz w:val="28"/>
+          <w:szCs w:val="28"/>
+          <w:lang w:val="en-GB"/>
+        </w:rPr>
+        <w:t>git add README.md</w:t>
+      </w:r>
+    </w:p>
+    <w:p>
+      <w:pPr>
+        <w:autoSpaceDE w:val="0"/>
+        <w:autoSpaceDN w:val="0"/>
+        <w:adjustRightInd w:val="0"/>
+        <w:spacing w:after="0" w:line="240" w:lineRule="auto"/>
+        <w:rPr>
+          <w:rFonts w:ascii="System Font" w:hAnsi="System Font" w:cs="System Font"/>
+          <w:color w:val="000000" w:themeColor="text1"/>
+          <w:sz w:val="28"/>
+          <w:szCs w:val="28"/>
+          <w:lang w:val="en-GB"/>
+        </w:rPr>
+      </w:pPr>
+      <w:r>
+        <w:rPr>
+          <w:rFonts w:ascii="System Font" w:hAnsi="System Font" w:cs="System Font"/>
+          <w:color w:val="000000" w:themeColor="text1"/>
+          <w:sz w:val="28"/>
+          <w:szCs w:val="28"/>
+          <w:lang w:val="en-GB"/>
+        </w:rPr>
+        <w:t>git commit -m "first commit"</w:t>
+      </w:r>
+    </w:p>
+    <w:p>
+      <w:pPr>
+        <w:autoSpaceDE w:val="0"/>
+        <w:autoSpaceDN w:val="0"/>
+        <w:adjustRightInd w:val="0"/>
+        <w:spacing w:after="0" w:line="240" w:lineRule="auto"/>
+        <w:rPr>
+          <w:rFonts w:ascii="System Font" w:hAnsi="System Font" w:cs="System Font"/>
+          <w:color w:val="000000" w:themeColor="text1"/>
+          <w:sz w:val="28"/>
+          <w:szCs w:val="28"/>
+          <w:lang w:val="en-GB"/>
+        </w:rPr>
+      </w:pPr>
+      <w:r>
+        <w:rPr>
+          <w:rFonts w:ascii="System Font" w:hAnsi="System Font" w:cs="System Font"/>
+          <w:color w:val="000000" w:themeColor="text1"/>
+          <w:sz w:val="28"/>
+          <w:szCs w:val="28"/>
+          <w:lang w:val="en-GB"/>
+        </w:rPr>
+        <w:t>git branch -M main</w:t>
+      </w:r>
+    </w:p>
+    <w:p>
+      <w:pPr>
+        <w:autoSpaceDE w:val="0"/>
+        <w:autoSpaceDN w:val="0"/>
+        <w:adjustRightInd w:val="0"/>
+        <w:spacing w:after="0" w:line="240" w:lineRule="auto"/>
+        <w:rPr>
+          <w:rFonts w:ascii="System Font" w:hAnsi="System Font" w:cs="System Font"/>
+          <w:color w:val="000000" w:themeColor="text1"/>
+          <w:sz w:val="28"/>
+          <w:szCs w:val="28"/>
+          <w:lang w:val="en-GB"/>
+        </w:rPr>
+      </w:pPr>
+      <w:r>
+        <w:rPr>
+          <w:rFonts w:ascii="System Font" w:hAnsi="System Font" w:cs="System Font"/>
+          <w:color w:val="000000" w:themeColor="text1"/>
+          <w:sz w:val="28"/>
+          <w:szCs w:val="28"/>
+          <w:lang w:val="en-GB"/>
+        </w:rPr>
+        <w:t>git remote add origin https://github.com/vikramkvr/Playwrightproject.git</w:t>
+      </w:r>
+    </w:p>
+    <w:p>
+      <w:pPr>
+        <w:rPr>
+          <w:rFonts w:ascii="System Font" w:hAnsi="System Font" w:cs="System Font"/>
+          <w:color w:val="000000" w:themeColor="text1"/>
+          <w:sz w:val="28"/>
+          <w:szCs w:val="28"/>
+          <w:lang w:val="en-GB"/>
+        </w:rPr>
+      </w:pPr>
+      <w:r>
+        <w:rPr>
+          <w:rFonts w:ascii="System Font" w:hAnsi="System Font" w:cs="System Font"/>
+          <w:color w:val="000000" w:themeColor="text1"/>
+          <w:sz w:val="28"/>
+          <w:szCs w:val="28"/>
+          <w:lang w:val="en-GB"/>
+        </w:rPr>
+        <w:t>git push -u origin main</w:t>
+      </w:r>
+    </w:p>
+    <w:p>
+      <w:pPr>
+        <w:rPr>
+          <w:rFonts w:ascii="System Font" w:hAnsi="System Font" w:cs="System Font"/>
+          <w:color w:val="000000" w:themeColor="text1"/>
+          <w:sz w:val="28"/>
+          <w:szCs w:val="28"/>
+          <w:lang w:val="en-GB"/>
+        </w:rPr>
+      </w:pPr>
+    </w:p>
+    <w:p>
+      <w:pPr>
+        <w:pStyle w:val="Heading2"/>
+        <w:rPr>
+          <w:lang w:val="en-GB"/>
+        </w:rPr>
+      </w:pPr>
+      <w:r>
+        <w:rPr>
+          <w:lang w:val="en-GB"/>
+        </w:rPr>
+        <w:t>for pushing existing project to GIT</w:t>
+      </w:r>
+    </w:p>
+    <w:p>
+      <w:pPr>
+        <w:autoSpaceDE w:val="0"/>
+        <w:autoSpaceDN w:val="0"/>
+        <w:adjustRightInd w:val="0"/>
+        <w:spacing w:after="0" w:line="240" w:lineRule="auto"/>
+        <w:rPr>
+          <w:rFonts w:ascii="System Font" w:hAnsi="System Font" w:cs="System Font"/>
+          <w:color w:val="000000" w:themeColor="text1"/>
+          <w:sz w:val="28"/>
+          <w:szCs w:val="28"/>
+          <w:lang w:val="en-GB"/>
+        </w:rPr>
+      </w:pPr>
+      <w:r>
+        <w:rPr>
+          <w:rFonts w:ascii="System Font" w:hAnsi="System Font" w:cs="System Font"/>
+          <w:color w:val="000000" w:themeColor="text1"/>
+          <w:sz w:val="28"/>
+          <w:szCs w:val="28"/>
+          <w:lang w:val="en-GB"/>
+        </w:rPr>
+        <w:t>git remote add origin https://github.com/vikramkvr/Playwrightproject.git</w:t>
+      </w:r>
+    </w:p>
+    <w:p>
+      <w:pPr>
+        <w:autoSpaceDE w:val="0"/>
+        <w:autoSpaceDN w:val="0"/>
+        <w:adjustRightInd w:val="0"/>
+        <w:spacing w:after="0" w:line="240" w:lineRule="auto"/>
+        <w:rPr>
+          <w:rFonts w:ascii="System Font" w:hAnsi="System Font" w:cs="System Font"/>
+          <w:color w:val="000000" w:themeColor="text1"/>
+          <w:sz w:val="28"/>
+          <w:szCs w:val="28"/>
+          <w:lang w:val="en-GB"/>
+        </w:rPr>
+      </w:pPr>
+      <w:r>
+        <w:rPr>
+          <w:rFonts w:ascii="System Font" w:hAnsi="System Font" w:cs="System Font"/>
+          <w:color w:val="000000" w:themeColor="text1"/>
+          <w:sz w:val="28"/>
+          <w:szCs w:val="28"/>
+          <w:lang w:val="en-GB"/>
+        </w:rPr>
+        <w:t>git branch -M main</w:t>
+      </w:r>
+    </w:p>
+    <w:p>
+      <w:pPr>
+        <w:rPr>
+          <w:color w:val="000000" w:themeColor="text1"/>
+          <w:lang w:val="en-GB"/>
+        </w:rPr>
+      </w:pPr>
+      <w:r>
+        <w:rPr>
+          <w:rFonts w:ascii="System Font" w:hAnsi="System Font" w:cs="System Font"/>
+          <w:color w:val="000000" w:themeColor="text1"/>
+          <w:sz w:val="28"/>
+          <w:szCs w:val="28"/>
+          <w:lang w:val="en-GB"/>
+        </w:rPr>
+        <w:t>git push -u origin main</w:t>
+      </w:r>
+    </w:p>
     <w:p/>
     <w:sectPr>
       <w:pgSz w:w="12240" w:h="15840"/>

</xml_diff>

<commit_message>
updated githelpdoc with cherry-pick command
</commit_message>
<xml_diff>
--- a/GitHelpDoc.docx
+++ b/GitHelpDoc.docx
@@ -3532,9 +3532,11 @@
           <w:szCs w:val="24"/>
           <w:lang w:val="en-GB"/>
         </w:rPr>
-        <w:t>git remote add origin https://[</w:t>
-      </w:r>
-      <w:r>
+        <w:t>git remote add origin https://[NEWTOKEN]@github.com/[USER]/[REPOSITORY]</w:t>
+      </w:r>
+    </w:p>
+    <w:p>
+      <w:pPr>
         <w:rPr>
           <w:rFonts w:ascii="Times-Roman" w:hAnsi="Times-Roman" w:cs="Times-Roman"/>
           <w:color w:val="0B0C0C"/>
@@ -3542,8 +3544,7 @@
           <w:szCs w:val="24"/>
           <w:lang w:val="en-GB"/>
         </w:rPr>
-        <w:t>NEW</w:t>
-      </w:r>
+      </w:pPr>
       <w:r>
         <w:rPr>
           <w:rFonts w:ascii="Times-Roman" w:hAnsi="Times-Roman" w:cs="Times-Roman"/>
@@ -3552,7 +3553,7 @@
           <w:szCs w:val="24"/>
           <w:lang w:val="en-GB"/>
         </w:rPr>
-        <w:t>TOKEN]@github.com/[USER]/[REPOSITORY]</w:t>
+        <w:t>git push</w:t>
       </w:r>
     </w:p>
     <w:p>
@@ -3573,7 +3574,8 @@
           <w:szCs w:val="24"/>
           <w:lang w:val="en-GB"/>
         </w:rPr>
-        <w:t>git push</w:t>
+        <w:lastRenderedPageBreak/>
+        <w:t>then it will get reauthenticated with new token</w:t>
       </w:r>
     </w:p>
     <w:p>
@@ -3586,28 +3588,6 @@
           <w:lang w:val="en-GB"/>
         </w:rPr>
       </w:pPr>
-      <w:r>
-        <w:rPr>
-          <w:rFonts w:ascii="Times-Roman" w:hAnsi="Times-Roman" w:cs="Times-Roman"/>
-          <w:color w:val="0B0C0C"/>
-          <w:sz w:val="24"/>
-          <w:szCs w:val="24"/>
-          <w:lang w:val="en-GB"/>
-        </w:rPr>
-        <w:lastRenderedPageBreak/>
-        <w:t>then it will get reauthenticated with new token</w:t>
-      </w:r>
-    </w:p>
-    <w:p>
-      <w:pPr>
-        <w:rPr>
-          <w:rFonts w:ascii="Times-Roman" w:hAnsi="Times-Roman" w:cs="Times-Roman"/>
-          <w:color w:val="0B0C0C"/>
-          <w:sz w:val="24"/>
-          <w:szCs w:val="24"/>
-          <w:lang w:val="en-GB"/>
-        </w:rPr>
-      </w:pPr>
     </w:p>
     <w:p>
       <w:pPr>
@@ -3913,22 +3893,168 @@
     <w:p>
       <w:pPr>
         <w:rPr>
-          <w:color w:val="000000" w:themeColor="text1"/>
-          <w:lang w:val="en-GB"/>
-        </w:rPr>
-      </w:pPr>
-      <w:r>
-        <w:rPr>
           <w:rFonts w:ascii="System Font" w:hAnsi="System Font" w:cs="System Font"/>
           <w:color w:val="000000" w:themeColor="text1"/>
           <w:sz w:val="28"/>
           <w:szCs w:val="28"/>
           <w:lang w:val="en-GB"/>
         </w:rPr>
+      </w:pPr>
+      <w:r>
+        <w:rPr>
+          <w:rFonts w:ascii="System Font" w:hAnsi="System Font" w:cs="System Font"/>
+          <w:color w:val="000000" w:themeColor="text1"/>
+          <w:sz w:val="28"/>
+          <w:szCs w:val="28"/>
+          <w:lang w:val="en-GB"/>
+        </w:rPr>
         <w:t>git push -u origin main</w:t>
       </w:r>
     </w:p>
+    <w:p>
+      <w:pPr>
+        <w:rPr>
+          <w:rFonts w:ascii="System Font" w:hAnsi="System Font" w:cs="System Font"/>
+          <w:color w:val="000000" w:themeColor="text1"/>
+          <w:sz w:val="28"/>
+          <w:szCs w:val="28"/>
+          <w:lang w:val="en-GB"/>
+        </w:rPr>
+      </w:pPr>
+    </w:p>
+    <w:p>
+      <w:pPr>
+        <w:pStyle w:val="Heading2"/>
+        <w:rPr>
+          <w:lang w:val="en-GB"/>
+        </w:rPr>
+      </w:pPr>
+      <w:r>
+        <w:rPr>
+          <w:lang w:val="en-GB"/>
+        </w:rPr>
+        <w:t>moving commits in Master to branch</w:t>
+      </w:r>
+    </w:p>
     <w:p/>
+    <w:p>
+      <w:r>
+        <w:t>when you have wrongly committed all the changes top master branch then use the below commands to move the commit # to a new branch or existing branch</w:t>
+      </w:r>
+    </w:p>
+    <w:p>
+      <w:r>
+        <w:t>get the commit # from master, use the below command</w:t>
+      </w:r>
+    </w:p>
+    <w:p>
+      <w:pPr>
+        <w:rPr>
+          <w:i/>
+          <w:iCs/>
+        </w:rPr>
+      </w:pPr>
+      <w:r>
+        <w:rPr>
+          <w:i/>
+          <w:iCs/>
+        </w:rPr>
+        <w:t>git log</w:t>
+      </w:r>
+    </w:p>
+    <w:p>
+      <w:r>
+        <w:t>create or checkout to the branch</w:t>
+      </w:r>
+    </w:p>
+    <w:p>
+      <w:pPr>
+        <w:rPr>
+          <w:i/>
+          <w:iCs/>
+        </w:rPr>
+      </w:pPr>
+      <w:r>
+        <w:rPr>
+          <w:i/>
+          <w:iCs/>
+        </w:rPr>
+        <w:t>git checkout -b branch1</w:t>
+      </w:r>
+    </w:p>
+    <w:p>
+      <w:pPr>
+        <w:rPr>
+          <w:i/>
+          <w:iCs/>
+        </w:rPr>
+      </w:pPr>
+      <w:r>
+        <w:rPr>
+          <w:i/>
+          <w:iCs/>
+        </w:rPr>
+        <w:t xml:space="preserve">or </w:t>
+      </w:r>
+    </w:p>
+    <w:p>
+      <w:pPr>
+        <w:rPr>
+          <w:i/>
+          <w:iCs/>
+        </w:rPr>
+      </w:pPr>
+      <w:r>
+        <w:rPr>
+          <w:i/>
+          <w:iCs/>
+        </w:rPr>
+        <w:t>git checkout branch1</w:t>
+      </w:r>
+    </w:p>
+    <w:p>
+      <w:r>
+        <w:t>now, provide the below command to move commit # to branch from master</w:t>
+      </w:r>
+    </w:p>
+    <w:p>
+      <w:pPr>
+        <w:rPr>
+          <w:i/>
+          <w:iCs/>
+        </w:rPr>
+      </w:pPr>
+      <w:r>
+        <w:rPr>
+          <w:i/>
+          <w:iCs/>
+        </w:rPr>
+        <w:t>git cherry-pick commit#</w:t>
+      </w:r>
+    </w:p>
+    <w:p>
+      <w:pPr>
+        <w:rPr>
+          <w:i/>
+          <w:iCs/>
+        </w:rPr>
+      </w:pPr>
+      <w:r>
+        <w:rPr>
+          <w:i/>
+          <w:iCs/>
+        </w:rPr>
+        <w:t>git push origin branch1</w:t>
+      </w:r>
+    </w:p>
+    <w:p>
+      <w:pPr>
+        <w:rPr>
+          <w:i/>
+          <w:iCs/>
+        </w:rPr>
+      </w:pPr>
+    </w:p>
     <w:sectPr>
       <w:pgSz w:w="12240" w:h="15840"/>
       <w:pgMar w:top="1440" w:right="1440" w:bottom="1440" w:left="1440" w:header="720" w:footer="720" w:gutter="0"/>

</xml_diff>

<commit_message>
added info on deleting branches
</commit_message>
<xml_diff>
--- a/GitHelpDoc.docx
+++ b/GitHelpDoc.docx
@@ -4047,6 +4047,311 @@
         <w:t>git push origin branch1</w:t>
       </w:r>
     </w:p>
+    <w:p>
+      <w:pPr>
+        <w:pStyle w:val="Heading2"/>
+      </w:pPr>
+      <w:r>
+        <w:lastRenderedPageBreak/>
+        <w:t>Deleting Branches locally and remotely</w:t>
+      </w:r>
+    </w:p>
+    <w:p/>
+    <w:p>
+      <w:pPr>
+        <w:tabs>
+          <w:tab w:val="left" w:pos="916"/>
+          <w:tab w:val="left" w:pos="1832"/>
+          <w:tab w:val="left" w:pos="2748"/>
+          <w:tab w:val="left" w:pos="3664"/>
+          <w:tab w:val="left" w:pos="4580"/>
+          <w:tab w:val="left" w:pos="5496"/>
+          <w:tab w:val="left" w:pos="6412"/>
+          <w:tab w:val="left" w:pos="7328"/>
+          <w:tab w:val="left" w:pos="8244"/>
+          <w:tab w:val="left" w:pos="9160"/>
+          <w:tab w:val="left" w:pos="10076"/>
+          <w:tab w:val="left" w:pos="10992"/>
+          <w:tab w:val="left" w:pos="11908"/>
+          <w:tab w:val="left" w:pos="12824"/>
+          <w:tab w:val="left" w:pos="13740"/>
+          <w:tab w:val="left" w:pos="14656"/>
+        </w:tabs>
+        <w:spacing w:after="0" w:line="360" w:lineRule="atLeast"/>
+        <w:textAlignment w:val="baseline"/>
+        <w:rPr>
+          <w:rFonts w:ascii="Consolas" w:eastAsia="Times New Roman" w:hAnsi="Consolas" w:cs="Consolas"/>
+          <w:color w:val="000000"/>
+          <w:sz w:val="20"/>
+          <w:szCs w:val="20"/>
+          <w:bdr w:val="none" w:sz="0" w:space="0" w:color="auto" w:frame="1"/>
+          <w:lang w:val="en-AU" w:eastAsia="en-GB"/>
+        </w:rPr>
+      </w:pPr>
+      <w:r>
+        <w:rPr>
+          <w:rFonts w:ascii="Consolas" w:eastAsia="Times New Roman" w:hAnsi="Consolas" w:cs="Consolas"/>
+          <w:color w:val="000000"/>
+          <w:sz w:val="20"/>
+          <w:szCs w:val="20"/>
+          <w:bdr w:val="none" w:sz="0" w:space="0" w:color="auto" w:frame="1"/>
+          <w:lang w:val="en-AU" w:eastAsia="en-GB"/>
+        </w:rPr>
+        <w:t>// delete branch locally</w:t>
+      </w:r>
+    </w:p>
+    <w:p>
+      <w:pPr>
+        <w:tabs>
+          <w:tab w:val="left" w:pos="916"/>
+          <w:tab w:val="left" w:pos="1832"/>
+          <w:tab w:val="left" w:pos="2748"/>
+          <w:tab w:val="left" w:pos="3664"/>
+          <w:tab w:val="left" w:pos="4580"/>
+          <w:tab w:val="left" w:pos="5496"/>
+          <w:tab w:val="left" w:pos="6412"/>
+          <w:tab w:val="left" w:pos="7328"/>
+          <w:tab w:val="left" w:pos="8244"/>
+          <w:tab w:val="left" w:pos="9160"/>
+          <w:tab w:val="left" w:pos="10076"/>
+          <w:tab w:val="left" w:pos="10992"/>
+          <w:tab w:val="left" w:pos="11908"/>
+          <w:tab w:val="left" w:pos="12824"/>
+          <w:tab w:val="left" w:pos="13740"/>
+          <w:tab w:val="left" w:pos="14656"/>
+        </w:tabs>
+        <w:spacing w:after="0" w:line="360" w:lineRule="atLeast"/>
+        <w:textAlignment w:val="baseline"/>
+        <w:rPr>
+          <w:rFonts w:ascii="Consolas" w:eastAsia="Times New Roman" w:hAnsi="Consolas" w:cs="Consolas"/>
+          <w:color w:val="000000"/>
+          <w:sz w:val="20"/>
+          <w:szCs w:val="20"/>
+          <w:bdr w:val="none" w:sz="0" w:space="0" w:color="auto" w:frame="1"/>
+          <w:lang w:val="en-AU" w:eastAsia="en-GB"/>
+        </w:rPr>
+      </w:pPr>
+      <w:r>
+        <w:rPr>
+          <w:rFonts w:ascii="inherit" w:eastAsia="Times New Roman" w:hAnsi="inherit" w:cs="Consolas"/>
+          <w:color w:val="DD4A68"/>
+          <w:sz w:val="21"/>
+          <w:szCs w:val="21"/>
+          <w:bdr w:val="none" w:sz="0" w:space="0" w:color="auto" w:frame="1"/>
+          <w:lang w:val="en-AU" w:eastAsia="en-GB"/>
+        </w:rPr>
+        <w:t>git</w:t>
+      </w:r>
+      <w:r>
+        <w:rPr>
+          <w:rFonts w:ascii="Consolas" w:eastAsia="Times New Roman" w:hAnsi="Consolas" w:cs="Consolas"/>
+          <w:color w:val="000000"/>
+          <w:sz w:val="20"/>
+          <w:szCs w:val="20"/>
+          <w:bdr w:val="none" w:sz="0" w:space="0" w:color="auto" w:frame="1"/>
+          <w:lang w:val="en-AU" w:eastAsia="en-GB"/>
+        </w:rPr>
+        <w:t xml:space="preserve"> branch </w:t>
+      </w:r>
+      <w:r>
+        <w:rPr>
+          <w:rFonts w:ascii="inherit" w:eastAsia="Times New Roman" w:hAnsi="inherit" w:cs="Consolas"/>
+          <w:color w:val="EE9900"/>
+          <w:sz w:val="21"/>
+          <w:szCs w:val="21"/>
+          <w:bdr w:val="none" w:sz="0" w:space="0" w:color="auto" w:frame="1"/>
+          <w:lang w:val="en-AU" w:eastAsia="en-GB"/>
+        </w:rPr>
+        <w:t>-d</w:t>
+      </w:r>
+      <w:r>
+        <w:rPr>
+          <w:rFonts w:ascii="Consolas" w:eastAsia="Times New Roman" w:hAnsi="Consolas" w:cs="Consolas"/>
+          <w:color w:val="000000"/>
+          <w:sz w:val="20"/>
+          <w:szCs w:val="20"/>
+          <w:bdr w:val="none" w:sz="0" w:space="0" w:color="auto" w:frame="1"/>
+          <w:lang w:val="en-AU" w:eastAsia="en-GB"/>
+        </w:rPr>
+        <w:t xml:space="preserve"> </w:t>
+      </w:r>
+      <w:proofErr w:type="spellStart"/>
+      <w:r>
+        <w:rPr>
+          <w:rFonts w:ascii="Consolas" w:eastAsia="Times New Roman" w:hAnsi="Consolas" w:cs="Consolas"/>
+          <w:color w:val="000000"/>
+          <w:sz w:val="20"/>
+          <w:szCs w:val="20"/>
+          <w:bdr w:val="none" w:sz="0" w:space="0" w:color="auto" w:frame="1"/>
+          <w:lang w:val="en-AU" w:eastAsia="en-GB"/>
+        </w:rPr>
+        <w:t>localBranchName</w:t>
+      </w:r>
+      <w:proofErr w:type="spellEnd"/>
+    </w:p>
+    <w:p>
+      <w:pPr>
+        <w:tabs>
+          <w:tab w:val="left" w:pos="916"/>
+          <w:tab w:val="left" w:pos="1832"/>
+          <w:tab w:val="left" w:pos="2748"/>
+          <w:tab w:val="left" w:pos="3664"/>
+          <w:tab w:val="left" w:pos="4580"/>
+          <w:tab w:val="left" w:pos="5496"/>
+          <w:tab w:val="left" w:pos="6412"/>
+          <w:tab w:val="left" w:pos="7328"/>
+          <w:tab w:val="left" w:pos="8244"/>
+          <w:tab w:val="left" w:pos="9160"/>
+          <w:tab w:val="left" w:pos="10076"/>
+          <w:tab w:val="left" w:pos="10992"/>
+          <w:tab w:val="left" w:pos="11908"/>
+          <w:tab w:val="left" w:pos="12824"/>
+          <w:tab w:val="left" w:pos="13740"/>
+          <w:tab w:val="left" w:pos="14656"/>
+        </w:tabs>
+        <w:spacing w:after="0" w:line="360" w:lineRule="atLeast"/>
+        <w:textAlignment w:val="baseline"/>
+        <w:rPr>
+          <w:rFonts w:ascii="Consolas" w:eastAsia="Times New Roman" w:hAnsi="Consolas" w:cs="Consolas"/>
+          <w:color w:val="000000"/>
+          <w:sz w:val="20"/>
+          <w:szCs w:val="20"/>
+          <w:bdr w:val="none" w:sz="0" w:space="0" w:color="auto" w:frame="1"/>
+          <w:lang w:val="en-AU" w:eastAsia="en-GB"/>
+        </w:rPr>
+      </w:pPr>
+    </w:p>
+    <w:p>
+      <w:pPr>
+        <w:tabs>
+          <w:tab w:val="left" w:pos="916"/>
+          <w:tab w:val="left" w:pos="1832"/>
+          <w:tab w:val="left" w:pos="2748"/>
+          <w:tab w:val="left" w:pos="3664"/>
+          <w:tab w:val="left" w:pos="4580"/>
+          <w:tab w:val="left" w:pos="5496"/>
+          <w:tab w:val="left" w:pos="6412"/>
+          <w:tab w:val="left" w:pos="7328"/>
+          <w:tab w:val="left" w:pos="8244"/>
+          <w:tab w:val="left" w:pos="9160"/>
+          <w:tab w:val="left" w:pos="10076"/>
+          <w:tab w:val="left" w:pos="10992"/>
+          <w:tab w:val="left" w:pos="11908"/>
+          <w:tab w:val="left" w:pos="12824"/>
+          <w:tab w:val="left" w:pos="13740"/>
+          <w:tab w:val="left" w:pos="14656"/>
+        </w:tabs>
+        <w:spacing w:after="0" w:line="360" w:lineRule="atLeast"/>
+        <w:textAlignment w:val="baseline"/>
+        <w:rPr>
+          <w:rFonts w:ascii="Consolas" w:eastAsia="Times New Roman" w:hAnsi="Consolas" w:cs="Consolas"/>
+          <w:color w:val="000000"/>
+          <w:sz w:val="20"/>
+          <w:szCs w:val="20"/>
+          <w:bdr w:val="none" w:sz="0" w:space="0" w:color="auto" w:frame="1"/>
+          <w:lang w:val="en-AU" w:eastAsia="en-GB"/>
+        </w:rPr>
+      </w:pPr>
+      <w:r>
+        <w:rPr>
+          <w:rFonts w:ascii="Consolas" w:eastAsia="Times New Roman" w:hAnsi="Consolas" w:cs="Consolas"/>
+          <w:color w:val="000000"/>
+          <w:sz w:val="20"/>
+          <w:szCs w:val="20"/>
+          <w:bdr w:val="none" w:sz="0" w:space="0" w:color="auto" w:frame="1"/>
+          <w:lang w:val="en-AU" w:eastAsia="en-GB"/>
+        </w:rPr>
+        <w:t>// delete branch remotely</w:t>
+      </w:r>
+    </w:p>
+    <w:p>
+      <w:pPr>
+        <w:tabs>
+          <w:tab w:val="left" w:pos="916"/>
+          <w:tab w:val="left" w:pos="1832"/>
+          <w:tab w:val="left" w:pos="2748"/>
+          <w:tab w:val="left" w:pos="3664"/>
+          <w:tab w:val="left" w:pos="4580"/>
+          <w:tab w:val="left" w:pos="5496"/>
+          <w:tab w:val="left" w:pos="6412"/>
+          <w:tab w:val="left" w:pos="7328"/>
+          <w:tab w:val="left" w:pos="8244"/>
+          <w:tab w:val="left" w:pos="9160"/>
+          <w:tab w:val="left" w:pos="10076"/>
+          <w:tab w:val="left" w:pos="10992"/>
+          <w:tab w:val="left" w:pos="11908"/>
+          <w:tab w:val="left" w:pos="12824"/>
+          <w:tab w:val="left" w:pos="13740"/>
+          <w:tab w:val="left" w:pos="14656"/>
+        </w:tabs>
+        <w:spacing w:after="0" w:line="360" w:lineRule="atLeast"/>
+        <w:textAlignment w:val="baseline"/>
+        <w:rPr>
+          <w:rFonts w:ascii="Consolas" w:eastAsia="Times New Roman" w:hAnsi="Consolas" w:cs="Consolas"/>
+          <w:sz w:val="20"/>
+          <w:szCs w:val="20"/>
+          <w:lang w:val="en-AU" w:eastAsia="en-GB"/>
+        </w:rPr>
+      </w:pPr>
+      <w:r>
+        <w:rPr>
+          <w:rFonts w:ascii="inherit" w:eastAsia="Times New Roman" w:hAnsi="inherit" w:cs="Consolas"/>
+          <w:color w:val="DD4A68"/>
+          <w:sz w:val="21"/>
+          <w:szCs w:val="21"/>
+          <w:bdr w:val="none" w:sz="0" w:space="0" w:color="auto" w:frame="1"/>
+          <w:lang w:val="en-AU" w:eastAsia="en-GB"/>
+        </w:rPr>
+        <w:t>git</w:t>
+      </w:r>
+      <w:r>
+        <w:rPr>
+          <w:rFonts w:ascii="Consolas" w:eastAsia="Times New Roman" w:hAnsi="Consolas" w:cs="Consolas"/>
+          <w:color w:val="000000"/>
+          <w:sz w:val="20"/>
+          <w:szCs w:val="20"/>
+          <w:bdr w:val="none" w:sz="0" w:space="0" w:color="auto" w:frame="1"/>
+          <w:lang w:val="en-AU" w:eastAsia="en-GB"/>
+        </w:rPr>
+        <w:t xml:space="preserve"> push origin </w:t>
+      </w:r>
+      <w:r>
+        <w:rPr>
+          <w:rFonts w:ascii="inherit" w:eastAsia="Times New Roman" w:hAnsi="inherit" w:cs="Consolas"/>
+          <w:color w:val="EE9900"/>
+          <w:sz w:val="21"/>
+          <w:szCs w:val="21"/>
+          <w:bdr w:val="none" w:sz="0" w:space="0" w:color="auto" w:frame="1"/>
+          <w:lang w:val="en-AU" w:eastAsia="en-GB"/>
+        </w:rPr>
+        <w:t>--delete</w:t>
+      </w:r>
+      <w:r>
+        <w:rPr>
+          <w:rFonts w:ascii="Consolas" w:eastAsia="Times New Roman" w:hAnsi="Consolas" w:cs="Consolas"/>
+          <w:color w:val="000000"/>
+          <w:sz w:val="20"/>
+          <w:szCs w:val="20"/>
+          <w:bdr w:val="none" w:sz="0" w:space="0" w:color="auto" w:frame="1"/>
+          <w:lang w:val="en-AU" w:eastAsia="en-GB"/>
+        </w:rPr>
+        <w:t xml:space="preserve"> </w:t>
+      </w:r>
+      <w:proofErr w:type="spellStart"/>
+      <w:r>
+        <w:rPr>
+          <w:rFonts w:ascii="Consolas" w:eastAsia="Times New Roman" w:hAnsi="Consolas" w:cs="Consolas"/>
+          <w:color w:val="000000"/>
+          <w:sz w:val="20"/>
+          <w:szCs w:val="20"/>
+          <w:bdr w:val="none" w:sz="0" w:space="0" w:color="auto" w:frame="1"/>
+          <w:lang w:val="en-AU" w:eastAsia="en-GB"/>
+        </w:rPr>
+        <w:t>remoteBranchName</w:t>
+      </w:r>
+      <w:proofErr w:type="spellEnd"/>
+    </w:p>
+    <w:p/>
     <w:p>
       <w:pPr>
         <w:rPr>
@@ -4661,6 +4966,74 @@
       <w:szCs w:val="32"/>
     </w:rPr>
   </w:style>
+  <w:style w:type="paragraph" w:styleId="HTMLPreformatted">
+    <w:name w:val="HTML Preformatted"/>
+    <w:basedOn w:val="Normal"/>
+    <w:link w:val="HTMLPreformattedChar"/>
+    <w:uiPriority w:val="99"/>
+    <w:semiHidden/>
+    <w:unhideWhenUsed/>
+    <w:rsid w:val="008A0817"/>
+    <w:pPr>
+      <w:tabs>
+        <w:tab w:val="left" w:pos="916"/>
+        <w:tab w:val="left" w:pos="1832"/>
+        <w:tab w:val="left" w:pos="2748"/>
+        <w:tab w:val="left" w:pos="3664"/>
+        <w:tab w:val="left" w:pos="4580"/>
+        <w:tab w:val="left" w:pos="5496"/>
+        <w:tab w:val="left" w:pos="6412"/>
+        <w:tab w:val="left" w:pos="7328"/>
+        <w:tab w:val="left" w:pos="8244"/>
+        <w:tab w:val="left" w:pos="9160"/>
+        <w:tab w:val="left" w:pos="10076"/>
+        <w:tab w:val="left" w:pos="10992"/>
+        <w:tab w:val="left" w:pos="11908"/>
+        <w:tab w:val="left" w:pos="12824"/>
+        <w:tab w:val="left" w:pos="13740"/>
+        <w:tab w:val="left" w:pos="14656"/>
+      </w:tabs>
+      <w:spacing w:after="0" w:line="240" w:lineRule="auto"/>
+    </w:pPr>
+    <w:rPr>
+      <w:rFonts w:ascii="Courier New" w:eastAsia="Times New Roman" w:hAnsi="Courier New" w:cs="Courier New"/>
+      <w:sz w:val="20"/>
+      <w:szCs w:val="20"/>
+      <w:lang w:val="en-AU" w:eastAsia="en-GB"/>
+    </w:rPr>
+  </w:style>
+  <w:style w:type="character" w:customStyle="1" w:styleId="HTMLPreformattedChar">
+    <w:name w:val="HTML Preformatted Char"/>
+    <w:basedOn w:val="DefaultParagraphFont"/>
+    <w:link w:val="HTMLPreformatted"/>
+    <w:uiPriority w:val="99"/>
+    <w:semiHidden/>
+    <w:rsid w:val="008A0817"/>
+    <w:rPr>
+      <w:rFonts w:ascii="Courier New" w:eastAsia="Times New Roman" w:hAnsi="Courier New" w:cs="Courier New"/>
+      <w:sz w:val="20"/>
+      <w:szCs w:val="20"/>
+      <w:lang w:val="en-AU" w:eastAsia="en-GB"/>
+    </w:rPr>
+  </w:style>
+  <w:style w:type="character" w:styleId="HTMLCode">
+    <w:name w:val="HTML Code"/>
+    <w:basedOn w:val="DefaultParagraphFont"/>
+    <w:uiPriority w:val="99"/>
+    <w:semiHidden/>
+    <w:unhideWhenUsed/>
+    <w:rsid w:val="008A0817"/>
+    <w:rPr>
+      <w:rFonts w:ascii="Courier New" w:eastAsia="Times New Roman" w:hAnsi="Courier New" w:cs="Courier New"/>
+      <w:sz w:val="20"/>
+      <w:szCs w:val="20"/>
+    </w:rPr>
+  </w:style>
+  <w:style w:type="character" w:customStyle="1" w:styleId="token">
+    <w:name w:val="token"/>
+    <w:basedOn w:val="DefaultParagraphFont"/>
+    <w:rsid w:val="008A0817"/>
+  </w:style>
 </w:styles>
 </file>
 

</xml_diff>